<commit_message>
Ajout dans le rapport final de la partie Android
</commit_message>
<xml_diff>
--- a/Administratif/Rappot_Jimmy.docx
+++ b/Administratif/Rappot_Jimmy.docx
@@ -17,10 +17,7 @@
         <w:t xml:space="preserve"> de travail</w:t>
       </w:r>
     </w:p>
-    <w:p>
-      <w:bookmarkStart w:id="0" w:name="_GoBack"/>
-      <w:bookmarkEnd w:id="0"/>
-    </w:p>
+    <w:p/>
     <w:p>
       <w:pPr>
         <w:pStyle w:val="Paragraphedeliste"/>
@@ -246,19 +243,82 @@
         <w:rPr>
           <w:vertAlign w:val="superscript"/>
         </w:rPr>
-        <w:t>er</w:t>
-      </w:r>
-      <w:r>
-        <w:t xml:space="preserve"> </w:t>
-      </w:r>
-      <w:proofErr w:type="spellStart"/>
-      <w:r>
-        <w:t>ittération</w:t>
-      </w:r>
-      <w:proofErr w:type="spellEnd"/>
-    </w:p>
-    <w:p/>
-    <w:p/>
+        <w:t>è</w:t>
+      </w:r>
+      <w:r>
+        <w:rPr>
+          <w:vertAlign w:val="superscript"/>
+        </w:rPr>
+        <w:t>r</w:t>
+      </w:r>
+      <w:r>
+        <w:rPr>
+          <w:vertAlign w:val="superscript"/>
+        </w:rPr>
+        <w:t>e</w:t>
+      </w:r>
+      <w:r>
+        <w:t xml:space="preserve"> i</w:t>
+      </w:r>
+      <w:r>
+        <w:t>tération</w:t>
+      </w:r>
+    </w:p>
+    <w:p>
+      <w:r>
+        <w:t>La</w:t>
+      </w:r>
+      <w:r>
+        <w:t xml:space="preserve"> fonction qui </w:t>
+      </w:r>
+      <w:r>
+        <w:t>m’</w:t>
+      </w:r>
+      <w:r>
+        <w:t xml:space="preserve">est </w:t>
+      </w:r>
+      <w:r>
+        <w:t xml:space="preserve">demandées de la </w:t>
+      </w:r>
+      <w:r>
+        <w:t>1</w:t>
+      </w:r>
+      <w:r>
+        <w:rPr>
+          <w:vertAlign w:val="superscript"/>
+        </w:rPr>
+        <w:t>ère</w:t>
+      </w:r>
+      <w:r>
+        <w:t xml:space="preserve"> itération </w:t>
+      </w:r>
+      <w:r>
+        <w:t>est</w:t>
+      </w:r>
+      <w:r>
+        <w:t>: de faire réagir les projecteur</w:t>
+      </w:r>
+      <w:r>
+        <w:t>s</w:t>
+      </w:r>
+      <w:r>
+        <w:t>.</w:t>
+      </w:r>
+    </w:p>
+    <w:p>
+      <w:r>
+        <w:t>La fon</w:t>
+      </w:r>
+      <w:r>
+        <w:t>c</w:t>
+      </w:r>
+      <w:r>
+        <w:t xml:space="preserve">tion réagir projecteur consiste tous simplement lors d’une action sur la tablette envoyer les informations au serveur </w:t>
+      </w:r>
+      <w:r>
+        <w:t>pour faire réagir les projecteurs, c’est-à-dire de les allumer, varier leurs intensités ou les éteindre.</w:t>
+      </w:r>
+    </w:p>
     <w:p>
       <w:pPr>
         <w:pStyle w:val="Paragraphedeliste"/>
@@ -282,11 +342,87 @@
       <w:r>
         <w:t xml:space="preserve">Gantt partie </w:t>
       </w:r>
-      <w:proofErr w:type="spellStart"/>
-      <w:r>
-        <w:t>android</w:t>
-      </w:r>
-      <w:proofErr w:type="spellEnd"/>
+      <w:r>
+        <w:t>A</w:t>
+      </w:r>
+      <w:r>
+        <w:t>ndroid</w:t>
+      </w:r>
+    </w:p>
+    <w:p>
+      <w:r>
+        <w:t xml:space="preserve">Le diagramme prévisionnel est créé au début du projet et le planning réel au cours du </w:t>
+      </w:r>
+      <w:r>
+        <w:t>développement</w:t>
+      </w:r>
+      <w:r>
+        <w:t xml:space="preserve"> de l’application</w:t>
+      </w:r>
+      <w:r>
+        <w:t>.</w:t>
+      </w:r>
+      <w:r>
+        <w:t xml:space="preserve"> </w:t>
+      </w:r>
+    </w:p>
+    <w:p>
+      <w:r>
+        <w:t>On peut constater  que les test</w:t>
+      </w:r>
+      <w:r>
+        <w:t>s</w:t>
+      </w:r>
+      <w:r>
+        <w:t xml:space="preserve"> unitaire</w:t>
+      </w:r>
+      <w:r>
+        <w:t>s</w:t>
+      </w:r>
+      <w:r>
+        <w:t xml:space="preserve"> et d’intégration ont été </w:t>
+      </w:r>
+      <w:r>
+        <w:t>longs</w:t>
+      </w:r>
+      <w:r>
+        <w:t xml:space="preserve">. Effectivement j’ai </w:t>
+      </w:r>
+      <w:r>
+        <w:t>dû</w:t>
+      </w:r>
+      <w:r>
+        <w:t xml:space="preserve"> passer plus de temps sur les test</w:t>
+      </w:r>
+      <w:r>
+        <w:t>s</w:t>
+      </w:r>
+      <w:r>
+        <w:t xml:space="preserve"> unitaire que sur le </w:t>
+      </w:r>
+      <w:r>
+        <w:t>développement</w:t>
+      </w:r>
+      <w:r>
+        <w:t xml:space="preserve"> de l’application.</w:t>
+      </w:r>
+    </w:p>
+    <w:p>
+      <w:r>
+        <w:t xml:space="preserve">Je sais, qu’à partir de la </w:t>
+      </w:r>
+      <w:r>
+        <w:t>deuxième</w:t>
+      </w:r>
+      <w:r>
+        <w:t xml:space="preserve"> </w:t>
+      </w:r>
+      <w:r>
+        <w:t>itération</w:t>
+      </w:r>
+      <w:r>
+        <w:t xml:space="preserve"> il va falloir que j’y consacre plus de temps.</w:t>
+      </w:r>
     </w:p>
     <w:tbl>
       <w:tblPr>
@@ -3343,7 +3479,6 @@
         </w:tc>
       </w:tr>
     </w:tbl>
-    <w:p/>
     <w:p>
       <w:r>
         <w:br w:type="page"/>
@@ -3363,8 +3498,86 @@
       </w:r>
     </w:p>
     <w:p/>
+    <w:p>
+      <w:r>
+        <w:t xml:space="preserve">Le diagramme des cas d’utilisations est composé de deux </w:t>
+      </w:r>
+      <w:proofErr w:type="gramStart"/>
+      <w:r>
+        <w:t>acteur</w:t>
+      </w:r>
+      <w:proofErr w:type="gramEnd"/>
+      <w:r>
+        <w:t xml:space="preserve"> et d’une action.</w:t>
+      </w:r>
+    </w:p>
+    <w:p>
+      <w:r>
+        <w:t>L’utilisateur tablette fait réagir les projecteurs et agis directement sur l’acteur projecteurs.</w:t>
+      </w:r>
+    </w:p>
     <w:p/>
-    <w:p>
+    <w:p/>
+    <w:p>
+      <w:pPr>
+        <w:jc w:val="center"/>
+      </w:pPr>
+      <w:bookmarkStart w:id="0" w:name="_GoBack"/>
+      <w:r>
+        <w:rPr>
+          <w:noProof/>
+          <w:lang w:eastAsia="fr-FR"/>
+        </w:rPr>
+        <w:drawing>
+          <wp:inline distT="0" distB="0" distL="0" distR="0" wp14:anchorId="382B4874" wp14:editId="6F87610E">
+            <wp:extent cx="5648325" cy="1114425"/>
+            <wp:effectExtent l="0" t="0" r="0" b="0"/>
+            <wp:docPr id="6" name="Image 6"/>
+            <wp:cNvGraphicFramePr>
+              <a:graphicFrameLocks xmlns:a="http://schemas.openxmlformats.org/drawingml/2006/main" noChangeAspect="1"/>
+            </wp:cNvGraphicFramePr>
+            <a:graphic xmlns:a="http://schemas.openxmlformats.org/drawingml/2006/main">
+              <a:graphicData uri="http://schemas.openxmlformats.org/drawingml/2006/picture">
+                <pic:pic xmlns:pic="http://schemas.openxmlformats.org/drawingml/2006/picture">
+                  <pic:nvPicPr>
+                    <pic:cNvPr id="0" name="Picture 1"/>
+                    <pic:cNvPicPr>
+                      <a:picLocks noChangeAspect="1" noChangeArrowheads="1"/>
+                    </pic:cNvPicPr>
+                  </pic:nvPicPr>
+                  <pic:blipFill>
+                    <a:blip r:embed="rId8">
+                      <a:extLst>
+                        <a:ext uri="{28A0092B-C50C-407E-A947-70E740481C1C}">
+                          <a14:useLocalDpi xmlns:a14="http://schemas.microsoft.com/office/drawing/2010/main" val="0"/>
+                        </a:ext>
+                      </a:extLst>
+                    </a:blip>
+                    <a:srcRect/>
+                    <a:stretch>
+                      <a:fillRect/>
+                    </a:stretch>
+                  </pic:blipFill>
+                  <pic:spPr bwMode="auto">
+                    <a:xfrm>
+                      <a:off x="0" y="0"/>
+                      <a:ext cx="5648325" cy="1114425"/>
+                    </a:xfrm>
+                    <a:prstGeom prst="rect">
+                      <a:avLst/>
+                    </a:prstGeom>
+                    <a:noFill/>
+                    <a:ln>
+                      <a:noFill/>
+                    </a:ln>
+                  </pic:spPr>
+                </pic:pic>
+              </a:graphicData>
+            </a:graphic>
+          </wp:inline>
+        </w:drawing>
+      </w:r>
+      <w:bookmarkEnd w:id="0"/>
       <w:r>
         <w:br w:type="page"/>
       </w:r>
@@ -3477,7 +3690,7 @@
                     </pic:cNvPicPr>
                   </pic:nvPicPr>
                   <pic:blipFill>
-                    <a:blip r:embed="rId8">
+                    <a:blip r:embed="rId9">
                       <a:extLst>
                         <a:ext uri="{28A0092B-C50C-407E-A947-70E740481C1C}">
                           <a14:useLocalDpi xmlns:a14="http://schemas.microsoft.com/office/drawing/2010/main" val="0"/>
@@ -3657,7 +3870,7 @@
                     </pic:cNvPicPr>
                   </pic:nvPicPr>
                   <pic:blipFill>
-                    <a:blip r:embed="rId9">
+                    <a:blip r:embed="rId10">
                       <a:extLst>
                         <a:ext uri="{28A0092B-C50C-407E-A947-70E740481C1C}">
                           <a14:useLocalDpi xmlns:a14="http://schemas.microsoft.com/office/drawing/2010/main" val="0"/>
@@ -3842,7 +4055,7 @@
                     </pic:cNvPicPr>
                   </pic:nvPicPr>
                   <pic:blipFill>
-                    <a:blip r:embed="rId10">
+                    <a:blip r:embed="rId11">
                       <a:extLst>
                         <a:ext uri="{28A0092B-C50C-407E-A947-70E740481C1C}">
                           <a14:useLocalDpi xmlns:a14="http://schemas.microsoft.com/office/drawing/2010/main" val="0"/>
@@ -4381,7 +4594,19 @@
         <w:spacing w:after="0"/>
       </w:pPr>
       <w:r>
-        <w:t>Langage pour développer cette application est JAVA. C’est un langage OO (Orienté Objet).</w:t>
+        <w:t xml:space="preserve">Langage pour développer cette application est JAVA. C’est un langage </w:t>
+      </w:r>
+      <w:r>
+        <w:t>P</w:t>
+      </w:r>
+      <w:r>
+        <w:t>OO (</w:t>
+      </w:r>
+      <w:r>
+        <w:t xml:space="preserve">Programmation </w:t>
+      </w:r>
+      <w:r>
+        <w:t>Orienté Objet).</w:t>
       </w:r>
     </w:p>
     <w:p>
@@ -4648,11 +4873,6 @@
       <w:r>
         <w:t>.</w:t>
       </w:r>
-    </w:p>
-    <w:p>
-      <w:pPr>
-        <w:spacing w:after="0"/>
-      </w:pPr>
     </w:p>
     <w:p>
       <w:pPr>
@@ -4686,7 +4906,7 @@
                     </pic:cNvPicPr>
                   </pic:nvPicPr>
                   <pic:blipFill>
-                    <a:blip r:embed="rId11">
+                    <a:blip r:embed="rId12">
                       <a:extLst>
                         <a:ext uri="{28A0092B-C50C-407E-A947-70E740481C1C}">
                           <a14:useLocalDpi xmlns:a14="http://schemas.microsoft.com/office/drawing/2010/main" val="0"/>
@@ -4740,7 +4960,7 @@
                     </pic:cNvPicPr>
                   </pic:nvPicPr>
                   <pic:blipFill>
-                    <a:blip r:embed="rId12">
+                    <a:blip r:embed="rId13">
                       <a:extLst>
                         <a:ext uri="{28A0092B-C50C-407E-A947-70E740481C1C}">
                           <a14:useLocalDpi xmlns:a14="http://schemas.microsoft.com/office/drawing/2010/main" val="0"/>
@@ -4810,7 +5030,7 @@
                     </pic:cNvPicPr>
                   </pic:nvPicPr>
                   <pic:blipFill>
-                    <a:blip r:embed="rId13" cstate="print">
+                    <a:blip r:embed="rId14" cstate="print">
                       <a:extLst>
                         <a:ext uri="{28A0092B-C50C-407E-A947-70E740481C1C}">
                           <a14:useLocalDpi xmlns:a14="http://schemas.microsoft.com/office/drawing/2010/main" val="0"/>
@@ -4870,7 +5090,7 @@
                     </pic:cNvPicPr>
                   </pic:nvPicPr>
                   <pic:blipFill>
-                    <a:blip r:embed="rId14" cstate="print">
+                    <a:blip r:embed="rId15" cstate="print">
                       <a:extLst>
                         <a:ext uri="{28A0092B-C50C-407E-A947-70E740481C1C}">
                           <a14:useLocalDpi xmlns:a14="http://schemas.microsoft.com/office/drawing/2010/main" val="0"/>
@@ -6940,7 +7160,7 @@
 </file>
 
 <file path=customXml/itemProps1.xml><?xml version="1.0" encoding="utf-8"?>
-<ds:datastoreItem xmlns:ds="http://schemas.openxmlformats.org/officeDocument/2006/customXml" ds:itemID="{AA9FE5DB-78EF-48FE-B53F-87C995850A35}">
+<ds:datastoreItem xmlns:ds="http://schemas.openxmlformats.org/officeDocument/2006/customXml" ds:itemID="{DB4A0C39-84D4-4AF8-8111-26BC76139C1A}">
   <ds:schemaRefs>
     <ds:schemaRef ds:uri="http://schemas.openxmlformats.org/officeDocument/2006/bibliography"/>
   </ds:schemaRefs>

</xml_diff>